<commit_message>
change RC plot name
</commit_message>
<xml_diff>
--- a/metqc/test/Quartet_met_report.docx
+++ b/metqc/test/Quartet_met_report.docx
@@ -6,7 +6,7 @@
       <w:pPr>
         <w:jc w:val="left"/>
         <w:rPr>
-          <w:rFonts w:ascii="Times New Roman" w:eastAsiaTheme="minorEastAsia" w:hAnsi="Times New Roman" w:cs="Times New Roman"/>
+          <w:rFonts w:eastAsiaTheme="minorEastAsia" w:cs="Times New Roman"/>
           <w:sz w:val="22"/>
           <w:szCs w:val="22"/>
           <w:lang w:eastAsia="zh-CN"/>
@@ -18,7 +18,7 @@
       <w:bookmarkStart w:id="3" w:name="OLE_LINK2"/>
       <w:r>
         <w:rPr>
-          <w:rFonts w:ascii="Times New Roman" w:eastAsiaTheme="minorEastAsia" w:hAnsi="Times New Roman" w:cs="Times New Roman"/>
+          <w:rFonts w:eastAsiaTheme="minorEastAsia" w:cs="Times New Roman"/>
           <w:b/>
           <w:bCs/>
           <w:noProof/>
@@ -97,7 +97,7 @@
       <w:pPr>
         <w:jc w:val="left"/>
         <w:rPr>
-          <w:rFonts w:ascii="Times New Roman" w:eastAsia="宋体" w:hAnsi="Times New Roman" w:cs="Times New Roman" w:hint="eastAsia"/>
+          <w:rFonts w:cs="Times New Roman"/>
           <w:sz w:val="22"/>
           <w:szCs w:val="22"/>
           <w:lang w:eastAsia="zh-CN"/>
@@ -125,7 +125,7 @@
         <w:pStyle w:val="a"/>
       </w:pPr>
       <w:r>
-        <w:t xml:space="preserve">本报告基于多项组学关键质量控制指标，总结了 Quartet Metabolite 参考物质所生成数据的质量情况。质量控制流程从用户输入代谢物表达矩阵开始，分别计算每批次的信噪比（Signal-to-Noise Ratio, SNR）、与参考数据集的相对相关性（Relative Correlation with Reference Datasets, RC）及整体质量判断。</w:t>
+        <w:t xml:space="preserve">本报告基于多项组学关键质量控制指标，总结了 Quartet Metabolite 参考物质所生成数据的质量情况。质量控制流程从用户输入代谢物表达矩阵开始，分别计算外部质控品的信噪比（Signal-to-Noise Ratio, SNR）、与参考数据集的Pearson相关系数 (Pearson correlation coefficient, PCC) 及整体质量判断。</w:t>
       </w:r>
     </w:p>
     <w:p>
@@ -203,7 +203,7 @@
                 <w:szCs w:val="22"/>
                 <w:color w:val="000000"/>
               </w:rPr>
-              <w:t xml:space="preserve">批次</w:t>
+              <w:t xml:space="preserve">样本组</w:t>
             </w:r>
           </w:p>
         </w:tc>
@@ -309,7 +309,7 @@
                 <w:szCs w:val="22"/>
                 <w:color w:val="000000"/>
               </w:rPr>
-              <w:t xml:space="preserve">相对相关性</w:t>
+              <w:t xml:space="preserve">Pearson相关系数</w:t>
             </w:r>
           </w:p>
         </w:tc>
@@ -745,7 +745,7 @@
                 <w:szCs w:val="22"/>
                 <w:color w:val="B80D0D"/>
               </w:rPr>
-              <w:t xml:space="preserve">0.76 ↓</w:t>
+              <w:t xml:space="preserve">0.764 ↓</w:t>
             </w:r>
           </w:p>
         </w:tc>
@@ -833,7 +833,7 @@
         <w:pStyle w:val="3"/>
       </w:pPr>
       <w:r>
-        <w:t xml:space="preserve">与参考数据集的相对相关性（Relative Correlation with Reference Datasets, RC）</w:t>
+        <w:t xml:space="preserve">与参考数据集的Pearson相关系数 (Pearson correlation coefficient, PCC) </w:t>
       </w:r>
     </w:p>
     <w:p>
@@ -841,7 +841,7 @@
         <w:pStyle w:val="a"/>
       </w:pPr>
       <w:r>
-        <w:t xml:space="preserve">用于评估测试数据在相对定量层面与参考数据集（Reference Datasets, RDs）之间的一致性。为同时适用于靶向与非靶向代谢组学分析，参考数据集基于历史高质量数据构建，通过比较各样本对（D5/D6、F7/D6、M8/D6）在代谢物丰度水平上的相对丰度值。评估时，首先计算测试数据中与参考数据集重叠代谢物相对于 D6 的丰度比值，然后计算这些相对丰度值与参考数据集中对应数值之间的 Pearson 相关系数，作为 RC 指标。</w:t>
+        <w:t xml:space="preserve">用于评估测试数据在相对定量层面与参考数据集（Reference Datasets, RDs）之间的一致性。为同时适用于靶向与非靶向代谢组学分析，参考数据集基于历史高质量数据构建，通过比较各样本对（D5/D6、F7/D6、M8/D6）在代谢物丰度水平上的相对丰度值。评估时，首先计算测试数据中与参考数据集重叠代谢物相对于 D6 的丰度比值，然后计算这些相对丰度值与参考数据集中对应数值之间的 Pearson 相关系数。</w:t>
       </w:r>
     </w:p>
     <w:p>
@@ -857,7 +857,7 @@
         <w:pStyle w:val="a"/>
       </w:pPr>
       <w:r>
-        <w:t xml:space="preserve">1. Zheng, Y. et al. Multi-omics data integration using ratio-based quantitative profiling with Quartet reference materials. Nature Biotechnology 1–17 (2024).</w:t>
+        <w:t xml:space="preserve">1. Zheng Y, Liu Y, Yang J, et al. Multi-omics data integration using ratio-based quantitative profiling with Quartet reference materials. Nature Biotechnology, 2024.</w:t>
       </w:r>
     </w:p>
     <w:p>
@@ -865,7 +865,7 @@
         <w:pStyle w:val="a"/>
       </w:pPr>
       <w:r>
-        <w:t xml:space="preserve">2. Zhang, N. et al. Quartet metabolite reference materials for inter-laboratory proficiency test and data integration of metabolomics profiling. Genome Biology (2024).</w:t>
+        <w:t xml:space="preserve">2. Zhang N, Chen Q, Zhang P, et al. Quartet metabolite reference materials for inter-laboratory proficiency test and data integration of metabolomics profiling. Genome Biology, 2024.</w:t>
       </w:r>
     </w:p>
     <w:p>
@@ -970,7 +970,7 @@
         <w:pStyle w:val="2"/>
       </w:pPr>
       <w:r>
-        <w:t xml:space="preserve">Correlation with Reference Datasets</w:t>
+        <w:t xml:space="preserve">Pearson Correlation Coefficient</w:t>
       </w:r>
     </w:p>
     <w:p>
@@ -1800,11 +1800,12 @@
   <w:style w:type="paragraph" w:default="1" w:styleId="a">
     <w:name w:val="Normal"/>
     <w:qFormat/>
+    <w:rsid w:val="00EF4E71"/>
     <w:pPr>
       <w:jc w:val="both"/>
     </w:pPr>
     <w:rPr>
-      <w:rFonts w:ascii="Arial" w:eastAsia="Songti SC" w:hAnsi="Arial"/>
+      <w:rFonts w:ascii="Times New Roman" w:eastAsia="宋体" w:hAnsi="Times New Roman"/>
       <w:sz w:val="24"/>
       <w:szCs w:val="24"/>
       <w:lang w:eastAsia="en-US"/>
@@ -1817,6 +1818,7 @@
     <w:link w:val="10"/>
     <w:uiPriority w:val="9"/>
     <w:qFormat/>
+    <w:rsid w:val="00EF4E71"/>
     <w:pPr>
       <w:keepNext/>
       <w:keepLines/>
@@ -2212,12 +2214,14 @@
     <w:basedOn w:val="a0"/>
     <w:link w:val="1"/>
     <w:uiPriority w:val="9"/>
+    <w:rsid w:val="00EF4E71"/>
     <w:rPr>
-      <w:rFonts w:ascii="Arial" w:eastAsiaTheme="majorEastAsia" w:hAnsi="Arial" w:cstheme="majorBidi"/>
+      <w:rFonts w:ascii="Times New Roman" w:eastAsiaTheme="majorEastAsia" w:hAnsi="Times New Roman" w:cstheme="majorBidi"/>
       <w:b/>
       <w:bCs/>
       <w:sz w:val="44"/>
       <w:szCs w:val="32"/>
+      <w:lang w:eastAsia="en-US"/>
     </w:rPr>
   </w:style>
   <w:style w:type="character" w:customStyle="1" w:styleId="20">

</xml_diff>